<commit_message>
data analysis work, single state, select cols, and cleanup loading
</commit_message>
<xml_diff>
--- a/data/Dataset description.docx
+++ b/data/Dataset description.docx
@@ -7,7 +7,11 @@
         <w:t>The dataset contains a wide range of demographic, health, and environmental metrics for counties across the United States. Each row represents data for a specific county, while each column represents a distinct variable associated with that county. Next is a detailed description of the dataset based on its columns:</w:t>
       </w:r>
     </w:p>
-    <w:p/>
+    <w:p>
+      <w:r>
+        <w:t>a</w:t>
+      </w:r>
+    </w:p>
     <w:p>
       <w:r>
         <w:t>County: The name of the county followed by the state abbreviation (e.g., "Autauga County, AL").</w:t>
@@ -85,15 +89,7 @@
     </w:p>
     <w:p>
       <w:r>
-        <w:t xml:space="preserve">top10: Indicator if the county is in the top 10 for any </w:t>
-      </w:r>
-      <w:proofErr w:type="gramStart"/>
-      <w:r>
-        <w:t>particular metric</w:t>
-      </w:r>
-      <w:proofErr w:type="gramEnd"/>
-      <w:r>
-        <w:t>.</w:t>
+        <w:t>top10: Indicator if the county is in the top 10 for any particular metric.</w:t>
       </w:r>
     </w:p>
     <w:p>
@@ -108,17 +104,12 @@
     </w:p>
     <w:p>
       <w:proofErr w:type="spellStart"/>
-      <w:proofErr w:type="gramStart"/>
       <w:r>
         <w:t>sixtyfiveandup</w:t>
       </w:r>
       <w:proofErr w:type="spellEnd"/>
       <w:r>
-        <w:t>:</w:t>
-      </w:r>
-      <w:proofErr w:type="gramEnd"/>
-      <w:r>
-        <w:t xml:space="preserve"> Percentage of the population aged 65 and older.</w:t>
+        <w:t>: Percentage of the population aged 65 and older.</w:t>
       </w:r>
     </w:p>
     <w:p>
@@ -369,15 +360,7 @@
     </w:p>
     <w:p>
       <w:r>
-        <w:t xml:space="preserve">SUNLIGHT: Amount of sunlight the </w:t>
-      </w:r>
-      <w:proofErr w:type="gramStart"/>
-      <w:r>
-        <w:t>county</w:t>
-      </w:r>
-      <w:proofErr w:type="gramEnd"/>
-      <w:r>
-        <w:t xml:space="preserve"> receives.</w:t>
+        <w:t>SUNLIGHT: Amount of sunlight the county receives.</w:t>
       </w:r>
     </w:p>
     <w:p>

</xml_diff>